<commit_message>
update run.py and user manual
</commit_message>
<xml_diff>
--- a/ASM_PartB/User Manual.docx
+++ b/ASM_PartB/User Manual.docx
@@ -4,7 +4,7 @@
   <w:body>
     <w:p>
       <w:pPr>
-        <w:pStyle w:val="Body"/>
+        <w:pStyle w:val="Body A"/>
         <w:jc w:val="center"/>
         <w:rPr>
           <w:b w:val="1"/>
@@ -20,20 +20,19 @@
           <w:sz w:val="34"/>
           <w:szCs w:val="34"/>
           <w:rtl w:val="0"/>
-          <w:lang w:val="zh-CN" w:eastAsia="zh-CN"/>
+          <w:lang w:val="zh-TW" w:eastAsia="zh-TW"/>
         </w:rPr>
         <w:t>User Manual</w:t>
       </w:r>
     </w:p>
     <w:p>
       <w:pPr>
-        <w:pStyle w:val="Body"/>
-        <w:bidi w:val="0"/>
-      </w:pPr>
-    </w:p>
-    <w:p>
-      <w:pPr>
-        <w:pStyle w:val="Body"/>
+        <w:pStyle w:val="Body A"/>
+      </w:pPr>
+    </w:p>
+    <w:p>
+      <w:pPr>
+        <w:pStyle w:val="Body A"/>
         <w:rPr>
           <w:b w:val="1"/>
           <w:bCs w:val="1"/>
@@ -50,14 +49,16 @@
       </w:r>
       <w:r>
         <w:rPr>
+          <w:rFonts w:ascii="Times New Roman" w:cs="Times New Roman" w:hAnsi="Times New Roman" w:eastAsia="Times New Roman"/>
           <w:b w:val="1"/>
           <w:bCs w:val="1"/>
+          <w:lang w:val="zh-TW" w:eastAsia="zh-TW"/>
         </w:rPr>
         <w:drawing xmlns:a="http://schemas.openxmlformats.org/drawingml/2006/main">
           <wp:anchor distT="152400" distB="152400" distL="152400" distR="152400" simplePos="0" relativeHeight="251660288" behindDoc="0" locked="0" layoutInCell="1" allowOverlap="1">
             <wp:simplePos x="0" y="0"/>
-            <wp:positionH relativeFrom="margin">
-              <wp:posOffset>-6349</wp:posOffset>
+            <wp:positionH relativeFrom="page">
+              <wp:posOffset>713741</wp:posOffset>
             </wp:positionH>
             <wp:positionV relativeFrom="line">
               <wp:posOffset>284480</wp:posOffset>
@@ -107,20 +108,20 @@
     </w:p>
     <w:p>
       <w:pPr>
-        <w:pStyle w:val="Body"/>
-        <w:bidi w:val="0"/>
-      </w:pPr>
-    </w:p>
-    <w:p>
-      <w:pPr>
-        <w:pStyle w:val="Body"/>
-        <w:bidi w:val="0"/>
-      </w:pPr>
-    </w:p>
-    <w:p>
-      <w:pPr>
-        <w:pStyle w:val="Body"/>
-        <w:bidi w:val="0"/>
+        <w:pStyle w:val="Body A"/>
+      </w:pPr>
+    </w:p>
+    <w:p>
+      <w:pPr>
+        <w:pStyle w:val="Body A"/>
+      </w:pPr>
+    </w:p>
+    <w:p>
+      <w:pPr>
+        <w:pStyle w:val="Body A"/>
+        <w:rPr>
+          <w:lang w:val="en-US"/>
+        </w:rPr>
       </w:pPr>
       <w:r>
         <w:rPr>
@@ -132,18 +133,17 @@
     </w:p>
     <w:p>
       <w:pPr>
-        <w:pStyle w:val="Body"/>
-        <w:bidi w:val="0"/>
-      </w:pPr>
-    </w:p>
-    <w:p>
-      <w:pPr>
-        <w:pStyle w:val="Body"/>
-        <w:bidi w:val="0"/>
-      </w:pPr>
-      <w:r>
-        <w:rPr>
-          <w:rtl w:val="0"/>
+        <w:pStyle w:val="Body A"/>
+      </w:pPr>
+    </w:p>
+    <w:p>
+      <w:pPr>
+        <w:pStyle w:val="Body A"/>
+      </w:pPr>
+      <w:r>
+        <w:rPr>
+          <w:rtl w:val="0"/>
+          <w:lang w:val="zh-TW" w:eastAsia="zh-TW"/>
         </w:rPr>
         <w:t xml:space="preserve">1. </w:t>
       </w:r>
@@ -157,18 +157,17 @@
     </w:p>
     <w:p>
       <w:pPr>
-        <w:pStyle w:val="Body"/>
-        <w:bidi w:val="0"/>
-      </w:pPr>
-    </w:p>
-    <w:p>
-      <w:pPr>
-        <w:pStyle w:val="Body"/>
-        <w:bidi w:val="0"/>
-      </w:pPr>
-      <w:r>
-        <w:rPr>
-          <w:rtl w:val="0"/>
+        <w:pStyle w:val="Body A"/>
+      </w:pPr>
+    </w:p>
+    <w:p>
+      <w:pPr>
+        <w:pStyle w:val="Body A"/>
+      </w:pPr>
+      <w:r>
+        <w:rPr>
+          <w:rtl w:val="0"/>
+          <w:lang w:val="zh-TW" w:eastAsia="zh-TW"/>
         </w:rPr>
         <w:t xml:space="preserve">2. </w:t>
       </w:r>
@@ -182,18 +181,19 @@
     </w:p>
     <w:p>
       <w:pPr>
-        <w:pStyle w:val="Body"/>
-        <w:bidi w:val="0"/>
-      </w:pPr>
-    </w:p>
-    <w:p>
-      <w:pPr>
-        <w:pStyle w:val="Body"/>
+        <w:pStyle w:val="Body A"/>
+      </w:pPr>
+    </w:p>
+    <w:p>
+      <w:pPr>
+        <w:pStyle w:val="Body A"/>
         <w:numPr>
           <w:ilvl w:val="0"/>
           <w:numId w:val="2"/>
         </w:numPr>
-        <w:bidi w:val="0"/>
+        <w:rPr>
+          <w:lang w:val="en-US"/>
+        </w:rPr>
       </w:pPr>
       <w:r>
         <w:rPr>
@@ -205,12 +205,14 @@
     </w:p>
     <w:p>
       <w:pPr>
-        <w:pStyle w:val="Body"/>
+        <w:pStyle w:val="Body A"/>
         <w:numPr>
           <w:ilvl w:val="0"/>
           <w:numId w:val="2"/>
         </w:numPr>
-        <w:bidi w:val="0"/>
+        <w:rPr>
+          <w:lang w:val="en-US"/>
+        </w:rPr>
       </w:pPr>
       <w:r>
         <w:rPr>
@@ -222,12 +224,14 @@
     </w:p>
     <w:p>
       <w:pPr>
-        <w:pStyle w:val="Body"/>
+        <w:pStyle w:val="Body A"/>
         <w:numPr>
           <w:ilvl w:val="0"/>
           <w:numId w:val="2"/>
         </w:numPr>
-        <w:bidi w:val="0"/>
+        <w:rPr>
+          <w:lang w:val="en-US"/>
+        </w:rPr>
       </w:pPr>
       <w:r>
         <w:rPr>
@@ -239,18 +243,17 @@
     </w:p>
     <w:p>
       <w:pPr>
-        <w:pStyle w:val="Body"/>
-        <w:bidi w:val="0"/>
-      </w:pPr>
-    </w:p>
-    <w:p>
-      <w:pPr>
-        <w:pStyle w:val="Body"/>
-        <w:bidi w:val="0"/>
-      </w:pPr>
-      <w:r>
-        <w:rPr>
-          <w:rtl w:val="0"/>
+        <w:pStyle w:val="Body A"/>
+      </w:pPr>
+    </w:p>
+    <w:p>
+      <w:pPr>
+        <w:pStyle w:val="Body A"/>
+      </w:pPr>
+      <w:r>
+        <w:rPr>
+          <w:rtl w:val="0"/>
+          <w:lang w:val="zh-TW" w:eastAsia="zh-TW"/>
         </w:rPr>
         <w:t xml:space="preserve">3. </w:t>
       </w:r>
@@ -264,18 +267,19 @@
     </w:p>
     <w:p>
       <w:pPr>
-        <w:pStyle w:val="Body"/>
-        <w:bidi w:val="0"/>
-      </w:pPr>
-    </w:p>
-    <w:p>
-      <w:pPr>
-        <w:pStyle w:val="Body"/>
+        <w:pStyle w:val="Body A"/>
+      </w:pPr>
+    </w:p>
+    <w:p>
+      <w:pPr>
+        <w:pStyle w:val="Body A"/>
         <w:numPr>
           <w:ilvl w:val="0"/>
           <w:numId w:val="2"/>
         </w:numPr>
-        <w:bidi w:val="0"/>
+        <w:rPr>
+          <w:lang w:val="en-US"/>
+        </w:rPr>
       </w:pPr>
       <w:r>
         <w:rPr>
@@ -287,12 +291,14 @@
     </w:p>
     <w:p>
       <w:pPr>
-        <w:pStyle w:val="Body"/>
+        <w:pStyle w:val="Body A"/>
         <w:numPr>
           <w:ilvl w:val="0"/>
           <w:numId w:val="2"/>
         </w:numPr>
-        <w:bidi w:val="0"/>
+        <w:rPr>
+          <w:lang w:val="en-US"/>
+        </w:rPr>
       </w:pPr>
       <w:r>
         <w:rPr>
@@ -304,12 +310,14 @@
     </w:p>
     <w:p>
       <w:pPr>
-        <w:pStyle w:val="Body"/>
+        <w:pStyle w:val="Body A"/>
         <w:numPr>
           <w:ilvl w:val="0"/>
           <w:numId w:val="2"/>
         </w:numPr>
-        <w:bidi w:val="0"/>
+        <w:rPr>
+          <w:lang w:val="en-US"/>
+        </w:rPr>
       </w:pPr>
       <w:r>
         <w:rPr>
@@ -321,12 +329,14 @@
     </w:p>
     <w:p>
       <w:pPr>
-        <w:pStyle w:val="Body"/>
+        <w:pStyle w:val="Body A"/>
         <w:numPr>
           <w:ilvl w:val="0"/>
           <w:numId w:val="2"/>
         </w:numPr>
-        <w:bidi w:val="0"/>
+        <w:rPr>
+          <w:lang w:val="en-US"/>
+        </w:rPr>
       </w:pPr>
       <w:r>
         <w:rPr>
@@ -338,18 +348,17 @@
     </w:p>
     <w:p>
       <w:pPr>
-        <w:pStyle w:val="Body"/>
-        <w:bidi w:val="0"/>
-      </w:pPr>
-    </w:p>
-    <w:p>
-      <w:pPr>
-        <w:pStyle w:val="Body"/>
-        <w:bidi w:val="0"/>
-      </w:pPr>
-      <w:r>
-        <w:rPr>
-          <w:rtl w:val="0"/>
+        <w:pStyle w:val="Body A"/>
+      </w:pPr>
+    </w:p>
+    <w:p>
+      <w:pPr>
+        <w:pStyle w:val="Body A"/>
+      </w:pPr>
+      <w:r>
+        <w:rPr>
+          <w:rtl w:val="0"/>
+          <w:lang w:val="zh-TW" w:eastAsia="zh-TW"/>
         </w:rPr>
         <w:t>4.</w:t>
       </w:r>
@@ -363,18 +372,19 @@
     </w:p>
     <w:p>
       <w:pPr>
-        <w:pStyle w:val="Body"/>
-        <w:bidi w:val="0"/>
-      </w:pPr>
-    </w:p>
-    <w:p>
-      <w:pPr>
-        <w:pStyle w:val="Body"/>
+        <w:pStyle w:val="Body A"/>
+      </w:pPr>
+    </w:p>
+    <w:p>
+      <w:pPr>
+        <w:pStyle w:val="Body A"/>
         <w:numPr>
           <w:ilvl w:val="0"/>
           <w:numId w:val="2"/>
         </w:numPr>
-        <w:bidi w:val="0"/>
+        <w:rPr>
+          <w:lang w:val="en-US"/>
+        </w:rPr>
       </w:pPr>
       <w:r>
         <w:rPr>
@@ -386,18 +396,17 @@
     </w:p>
     <w:p>
       <w:pPr>
-        <w:pStyle w:val="Body"/>
-        <w:bidi w:val="0"/>
-      </w:pPr>
-    </w:p>
-    <w:p>
-      <w:pPr>
-        <w:pStyle w:val="Body"/>
-        <w:bidi w:val="0"/>
-      </w:pPr>
-      <w:r>
-        <w:rPr>
-          <w:rtl w:val="0"/>
+        <w:pStyle w:val="Body A"/>
+      </w:pPr>
+    </w:p>
+    <w:p>
+      <w:pPr>
+        <w:pStyle w:val="Body A"/>
+      </w:pPr>
+      <w:r>
+        <w:rPr>
+          <w:rtl w:val="0"/>
+          <w:lang w:val="zh-TW" w:eastAsia="zh-TW"/>
         </w:rPr>
         <w:t xml:space="preserve">5. </w:t>
       </w:r>
@@ -411,18 +420,19 @@
     </w:p>
     <w:p>
       <w:pPr>
-        <w:pStyle w:val="Body"/>
-        <w:bidi w:val="0"/>
-      </w:pPr>
-    </w:p>
-    <w:p>
-      <w:pPr>
-        <w:pStyle w:val="Body"/>
+        <w:pStyle w:val="Body A"/>
+      </w:pPr>
+    </w:p>
+    <w:p>
+      <w:pPr>
+        <w:pStyle w:val="Body A"/>
         <w:numPr>
           <w:ilvl w:val="0"/>
           <w:numId w:val="2"/>
         </w:numPr>
-        <w:bidi w:val="0"/>
+        <w:rPr>
+          <w:lang w:val="en-US"/>
+        </w:rPr>
       </w:pPr>
       <w:r>
         <w:rPr>
@@ -434,22 +444,21 @@
     </w:p>
     <w:p>
       <w:pPr>
-        <w:pStyle w:val="Body"/>
-        <w:bidi w:val="0"/>
-      </w:pPr>
-    </w:p>
-    <w:p>
-      <w:pPr>
-        <w:pStyle w:val="Body"/>
-        <w:bidi w:val="0"/>
-      </w:pPr>
-    </w:p>
-    <w:p>
-      <w:pPr>
-        <w:pStyle w:val="Body"/>
+        <w:pStyle w:val="Body A"/>
+      </w:pPr>
+    </w:p>
+    <w:p>
+      <w:pPr>
+        <w:pStyle w:val="Body A"/>
+      </w:pPr>
+    </w:p>
+    <w:p>
+      <w:pPr>
+        <w:pStyle w:val="Body A"/>
         <w:rPr>
           <w:b w:val="1"/>
           <w:bCs w:val="1"/>
+          <w:lang w:val="en-US"/>
         </w:rPr>
       </w:pPr>
       <w:r>
@@ -464,14 +473,15 @@
     </w:p>
     <w:p>
       <w:pPr>
-        <w:pStyle w:val="Body"/>
-        <w:bidi w:val="0"/>
-      </w:pPr>
-    </w:p>
-    <w:p>
-      <w:pPr>
-        <w:pStyle w:val="Body"/>
-        <w:bidi w:val="0"/>
+        <w:pStyle w:val="Body A"/>
+      </w:pPr>
+    </w:p>
+    <w:p>
+      <w:pPr>
+        <w:pStyle w:val="Body A"/>
+        <w:rPr>
+          <w:lang w:val="en-US"/>
+        </w:rPr>
       </w:pPr>
       <w:r>
         <w:rPr>
@@ -483,18 +493,17 @@
     </w:p>
     <w:p>
       <w:pPr>
-        <w:pStyle w:val="Body"/>
-        <w:bidi w:val="0"/>
-      </w:pPr>
-    </w:p>
-    <w:p>
-      <w:pPr>
-        <w:pStyle w:val="Body"/>
-        <w:bidi w:val="0"/>
-      </w:pPr>
-      <w:r>
-        <w:rPr>
-          <w:rtl w:val="0"/>
+        <w:pStyle w:val="Body A"/>
+      </w:pPr>
+    </w:p>
+    <w:p>
+      <w:pPr>
+        <w:pStyle w:val="Body A"/>
+      </w:pPr>
+      <w:r>
+        <w:rPr>
+          <w:rtl w:val="0"/>
+          <w:lang w:val="zh-TW" w:eastAsia="zh-TW"/>
         </w:rPr>
         <w:t xml:space="preserve">1. </w:t>
       </w:r>
@@ -508,6 +517,7 @@
       <w:r>
         <w:rPr>
           <w:rtl w:val="0"/>
+          <w:lang w:val="zh-TW" w:eastAsia="zh-TW"/>
         </w:rPr>
         <w:t xml:space="preserve">1. </w:t>
       </w:r>
@@ -521,18 +531,17 @@
     </w:p>
     <w:p>
       <w:pPr>
-        <w:pStyle w:val="Body"/>
-        <w:bidi w:val="0"/>
-      </w:pPr>
-    </w:p>
-    <w:p>
-      <w:pPr>
-        <w:pStyle w:val="Body"/>
-        <w:bidi w:val="0"/>
-      </w:pPr>
-      <w:r>
-        <w:rPr>
-          <w:rtl w:val="0"/>
+        <w:pStyle w:val="Body A"/>
+      </w:pPr>
+    </w:p>
+    <w:p>
+      <w:pPr>
+        <w:pStyle w:val="Body A"/>
+      </w:pPr>
+      <w:r>
+        <w:rPr>
+          <w:rtl w:val="0"/>
+          <w:lang w:val="zh-TW" w:eastAsia="zh-TW"/>
         </w:rPr>
         <w:t xml:space="preserve">2. </w:t>
       </w:r>
@@ -546,18 +555,19 @@
     </w:p>
     <w:p>
       <w:pPr>
-        <w:pStyle w:val="Body"/>
-        <w:bidi w:val="0"/>
-      </w:pPr>
-    </w:p>
-    <w:p>
-      <w:pPr>
-        <w:pStyle w:val="Body"/>
+        <w:pStyle w:val="Body A"/>
+      </w:pPr>
+    </w:p>
+    <w:p>
+      <w:pPr>
+        <w:pStyle w:val="Body A"/>
         <w:numPr>
           <w:ilvl w:val="0"/>
           <w:numId w:val="2"/>
         </w:numPr>
-        <w:bidi w:val="0"/>
+        <w:rPr>
+          <w:lang w:val="en-US"/>
+        </w:rPr>
       </w:pPr>
       <w:r>
         <w:rPr>
@@ -569,12 +579,14 @@
     </w:p>
     <w:p>
       <w:pPr>
-        <w:pStyle w:val="Body"/>
+        <w:pStyle w:val="Body A"/>
         <w:numPr>
           <w:ilvl w:val="0"/>
           <w:numId w:val="2"/>
         </w:numPr>
-        <w:bidi w:val="0"/>
+        <w:rPr>
+          <w:lang w:val="en-US"/>
+        </w:rPr>
       </w:pPr>
       <w:r>
         <w:rPr>
@@ -586,12 +598,14 @@
     </w:p>
     <w:p>
       <w:pPr>
-        <w:pStyle w:val="Body"/>
+        <w:pStyle w:val="Body A"/>
         <w:numPr>
           <w:ilvl w:val="0"/>
           <w:numId w:val="2"/>
         </w:numPr>
-        <w:bidi w:val="0"/>
+        <w:rPr>
+          <w:lang w:val="en-US"/>
+        </w:rPr>
       </w:pPr>
       <w:r>
         <w:rPr>
@@ -601,6 +615,9 @@
         <w:t>Click 'Apply' to build the</w:t>
       </w:r>
       <w:r>
+        <w:rPr>
+          <w:lang w:val="zh-TW" w:eastAsia="zh-TW"/>
+        </w:rPr>
         <w:drawing xmlns:a="http://schemas.openxmlformats.org/drawingml/2006/main">
           <wp:anchor distT="152400" distB="152400" distL="152400" distR="152400" simplePos="0" relativeHeight="251659264" behindDoc="0" locked="0" layoutInCell="1" allowOverlap="1">
             <wp:simplePos x="0" y="0"/>
@@ -610,7 +627,7 @@
             <wp:positionV relativeFrom="page">
               <wp:posOffset>1187360</wp:posOffset>
             </wp:positionV>
-            <wp:extent cx="6120057" cy="4946595"/>
+            <wp:extent cx="6120058" cy="4946595"/>
             <wp:effectExtent l="0" t="0" r="0" b="0"/>
             <wp:wrapTopAndBottom distT="152400" distB="152400"/>
             <wp:docPr id="1073741826" name="officeArt object" descr="pasted-image.png"/>
@@ -635,7 +652,7 @@
                   <pic:spPr>
                     <a:xfrm>
                       <a:off x="0" y="0"/>
-                      <a:ext cx="6120057" cy="4946595"/>
+                      <a:ext cx="6120058" cy="4946595"/>
                     </a:xfrm>
                     <a:prstGeom prst="rect">
                       <a:avLst/>
@@ -662,12 +679,14 @@
     </w:p>
     <w:p>
       <w:pPr>
-        <w:pStyle w:val="Body"/>
+        <w:pStyle w:val="Body A"/>
         <w:numPr>
           <w:ilvl w:val="0"/>
           <w:numId w:val="2"/>
         </w:numPr>
-        <w:bidi w:val="0"/>
+        <w:rPr>
+          <w:lang w:val="en-US"/>
+        </w:rPr>
       </w:pPr>
       <w:r>
         <w:rPr>
@@ -679,18 +698,17 @@
     </w:p>
     <w:p>
       <w:pPr>
-        <w:pStyle w:val="Body"/>
-        <w:bidi w:val="0"/>
-      </w:pPr>
-    </w:p>
-    <w:p>
-      <w:pPr>
-        <w:pStyle w:val="Body"/>
-        <w:bidi w:val="0"/>
-      </w:pPr>
-      <w:r>
-        <w:rPr>
-          <w:rtl w:val="0"/>
+        <w:pStyle w:val="Body A"/>
+      </w:pPr>
+    </w:p>
+    <w:p>
+      <w:pPr>
+        <w:pStyle w:val="Body A"/>
+      </w:pPr>
+      <w:r>
+        <w:rPr>
+          <w:rtl w:val="0"/>
+          <w:lang w:val="zh-TW" w:eastAsia="zh-TW"/>
         </w:rPr>
         <w:t xml:space="preserve">3. </w:t>
       </w:r>
@@ -704,18 +722,19 @@
     </w:p>
     <w:p>
       <w:pPr>
-        <w:pStyle w:val="Body"/>
-        <w:bidi w:val="0"/>
-      </w:pPr>
-    </w:p>
-    <w:p>
-      <w:pPr>
-        <w:pStyle w:val="Body"/>
+        <w:pStyle w:val="Body A"/>
+      </w:pPr>
+    </w:p>
+    <w:p>
+      <w:pPr>
+        <w:pStyle w:val="Body A"/>
         <w:numPr>
           <w:ilvl w:val="0"/>
           <w:numId w:val="2"/>
         </w:numPr>
-        <w:bidi w:val="0"/>
+        <w:rPr>
+          <w:lang w:val="en-US"/>
+        </w:rPr>
       </w:pPr>
       <w:r>
         <w:rPr>
@@ -727,18 +746,17 @@
     </w:p>
     <w:p>
       <w:pPr>
-        <w:pStyle w:val="Body"/>
-        <w:bidi w:val="0"/>
-      </w:pPr>
-    </w:p>
-    <w:p>
-      <w:pPr>
-        <w:pStyle w:val="Body"/>
-        <w:bidi w:val="0"/>
-      </w:pPr>
-      <w:r>
-        <w:rPr>
-          <w:rtl w:val="0"/>
+        <w:pStyle w:val="Body A"/>
+      </w:pPr>
+    </w:p>
+    <w:p>
+      <w:pPr>
+        <w:pStyle w:val="Body A"/>
+      </w:pPr>
+      <w:r>
+        <w:rPr>
+          <w:rtl w:val="0"/>
+          <w:lang w:val="zh-TW" w:eastAsia="zh-TW"/>
         </w:rPr>
         <w:t xml:space="preserve">4. </w:t>
       </w:r>
@@ -752,18 +770,19 @@
     </w:p>
     <w:p>
       <w:pPr>
-        <w:pStyle w:val="Body"/>
-        <w:bidi w:val="0"/>
-      </w:pPr>
-    </w:p>
-    <w:p>
-      <w:pPr>
-        <w:pStyle w:val="Body"/>
+        <w:pStyle w:val="Body A"/>
+      </w:pPr>
+    </w:p>
+    <w:p>
+      <w:pPr>
+        <w:pStyle w:val="Body A"/>
         <w:numPr>
           <w:ilvl w:val="0"/>
           <w:numId w:val="2"/>
         </w:numPr>
-        <w:bidi w:val="0"/>
+        <w:rPr>
+          <w:lang w:val="en-US"/>
+        </w:rPr>
       </w:pPr>
       <w:r>
         <w:rPr>
@@ -775,18 +794,17 @@
     </w:p>
     <w:p>
       <w:pPr>
-        <w:pStyle w:val="Body"/>
-        <w:bidi w:val="0"/>
-      </w:pPr>
-    </w:p>
-    <w:p>
-      <w:pPr>
-        <w:pStyle w:val="Body"/>
-        <w:bidi w:val="0"/>
-      </w:pPr>
-      <w:r>
-        <w:rPr>
-          <w:rtl w:val="0"/>
+        <w:pStyle w:val="Body A"/>
+      </w:pPr>
+    </w:p>
+    <w:p>
+      <w:pPr>
+        <w:pStyle w:val="Body A"/>
+      </w:pPr>
+      <w:r>
+        <w:rPr>
+          <w:rtl w:val="0"/>
+          <w:lang w:val="zh-TW" w:eastAsia="zh-TW"/>
         </w:rPr>
         <w:t xml:space="preserve">5. </w:t>
       </w:r>
@@ -800,18 +818,19 @@
     </w:p>
     <w:p>
       <w:pPr>
-        <w:pStyle w:val="Body"/>
-        <w:bidi w:val="0"/>
-      </w:pPr>
-    </w:p>
-    <w:p>
-      <w:pPr>
-        <w:pStyle w:val="Body"/>
+        <w:pStyle w:val="Body A"/>
+      </w:pPr>
+    </w:p>
+    <w:p>
+      <w:pPr>
+        <w:pStyle w:val="Body A"/>
         <w:numPr>
           <w:ilvl w:val="0"/>
           <w:numId w:val="2"/>
         </w:numPr>
-        <w:bidi w:val="0"/>
+        <w:rPr>
+          <w:lang w:val="en-US"/>
+        </w:rPr>
       </w:pPr>
       <w:r>
         <w:rPr>
@@ -823,20 +842,20 @@
     </w:p>
     <w:p>
       <w:pPr>
-        <w:pStyle w:val="Body"/>
-        <w:bidi w:val="0"/>
-      </w:pPr>
-    </w:p>
-    <w:p>
-      <w:pPr>
-        <w:pStyle w:val="Body"/>
-        <w:bidi w:val="0"/>
-      </w:pPr>
-    </w:p>
-    <w:p>
-      <w:pPr>
-        <w:pStyle w:val="Body"/>
-        <w:bidi w:val="0"/>
+        <w:pStyle w:val="Body A"/>
+      </w:pPr>
+    </w:p>
+    <w:p>
+      <w:pPr>
+        <w:pStyle w:val="Body A"/>
+      </w:pPr>
+    </w:p>
+    <w:p>
+      <w:pPr>
+        <w:pStyle w:val="Body A"/>
+        <w:rPr>
+          <w:lang w:val="en-US"/>
+        </w:rPr>
       </w:pPr>
       <w:r>
         <w:rPr>
@@ -848,61 +867,87 @@
     </w:p>
     <w:p>
       <w:pPr>
-        <w:pStyle w:val="Body"/>
-        <w:bidi w:val="0"/>
-      </w:pPr>
-    </w:p>
-    <w:p>
-      <w:pPr>
-        <w:pStyle w:val="Body"/>
-        <w:bidi w:val="0"/>
-      </w:pPr>
-    </w:p>
-    <w:p>
-      <w:pPr>
-        <w:pStyle w:val="Body"/>
-        <w:bidi w:val="0"/>
-      </w:pPr>
-    </w:p>
-    <w:p>
-      <w:pPr>
-        <w:pStyle w:val="Body"/>
-        <w:bidi w:val="0"/>
-      </w:pPr>
-    </w:p>
-    <w:p>
-      <w:pPr>
-        <w:pStyle w:val="Body"/>
-        <w:bidi w:val="0"/>
-      </w:pPr>
-    </w:p>
-    <w:p>
-      <w:pPr>
-        <w:pStyle w:val="Body"/>
-        <w:bidi w:val="0"/>
-      </w:pPr>
-    </w:p>
-    <w:p>
-      <w:pPr>
-        <w:pStyle w:val="Body"/>
-        <w:bidi w:val="0"/>
-      </w:pPr>
-    </w:p>
-    <w:p>
-      <w:pPr>
-        <w:pStyle w:val="Body"/>
-        <w:bidi w:val="0"/>
-      </w:pPr>
-    </w:p>
-    <w:p>
-      <w:pPr>
-        <w:pStyle w:val="Body"/>
-        <w:bidi w:val="0"/>
-      </w:pPr>
-    </w:p>
-    <w:p>
-      <w:pPr>
-        <w:pStyle w:val="Body"/>
+        <w:pStyle w:val="Body A"/>
+      </w:pPr>
+    </w:p>
+    <w:p>
+      <w:pPr>
+        <w:pStyle w:val="Body A"/>
+      </w:pPr>
+    </w:p>
+    <w:p>
+      <w:pPr>
+        <w:pStyle w:val="Body A"/>
+      </w:pPr>
+      <w:r>
+        <w:rPr>
+          <w:rtl w:val="0"/>
+          <w:lang w:val="zh-CN" w:eastAsia="zh-CN"/>
+        </w:rPr>
+        <w:t xml:space="preserve">Note: if you want to count the number of accident in each hour, select the </w:t>
+      </w:r>
+      <w:r>
+        <w:rPr>
+          <w:rtl w:val="0"/>
+          <w:lang w:val="zh-CN" w:eastAsia="zh-CN"/>
+        </w:rPr>
+        <w:t>‘</w:t>
+      </w:r>
+      <w:r>
+        <w:rPr>
+          <w:rtl w:val="0"/>
+          <w:lang w:val="zh-CN" w:eastAsia="zh-CN"/>
+        </w:rPr>
+        <w:t>ACCIDENT_TIME</w:t>
+      </w:r>
+      <w:r>
+        <w:rPr>
+          <w:rtl w:val="0"/>
+          <w:lang w:val="zh-CN" w:eastAsia="zh-CN"/>
+        </w:rPr>
+        <w:t xml:space="preserve">’ </w:t>
+      </w:r>
+      <w:r>
+        <w:rPr>
+          <w:rtl w:val="0"/>
+          <w:lang w:val="zh-CN" w:eastAsia="zh-CN"/>
+        </w:rPr>
+        <w:t xml:space="preserve">as x-axis </w:t>
+      </w:r>
+    </w:p>
+    <w:p>
+      <w:pPr>
+        <w:pStyle w:val="Body A"/>
+      </w:pPr>
+    </w:p>
+    <w:p>
+      <w:pPr>
+        <w:pStyle w:val="Body A"/>
+      </w:pPr>
+    </w:p>
+    <w:p>
+      <w:pPr>
+        <w:pStyle w:val="Body A"/>
+      </w:pPr>
+    </w:p>
+    <w:p>
+      <w:pPr>
+        <w:pStyle w:val="Body A"/>
+      </w:pPr>
+    </w:p>
+    <w:p>
+      <w:pPr>
+        <w:pStyle w:val="Body A"/>
+      </w:pPr>
+    </w:p>
+    <w:p>
+      <w:pPr>
+        <w:pStyle w:val="Body A"/>
+      </w:pPr>
+    </w:p>
+    <w:p>
+      <w:pPr>
+        <w:pStyle w:val="Body A"/>
         <w:rPr>
           <w:b w:val="1"/>
           <w:bCs w:val="1"/>
@@ -913,30 +958,31 @@
           <w:b w:val="1"/>
           <w:bCs w:val="1"/>
           <w:rtl w:val="0"/>
-          <w:lang w:val="zh-CN" w:eastAsia="zh-CN"/>
+          <w:lang w:val="zh-TW" w:eastAsia="zh-TW"/>
         </w:rPr>
         <w:t>Result Example:</w:t>
       </w:r>
     </w:p>
     <w:p>
       <w:pPr>
-        <w:pStyle w:val="Body"/>
-      </w:pPr>
-      <w:r>
-        <w:rPr>
+        <w:pStyle w:val="Body A"/>
+      </w:pPr>
+      <w:r>
+        <w:rPr>
+          <w:rFonts w:ascii="Times New Roman" w:cs="Times New Roman" w:hAnsi="Times New Roman" w:eastAsia="Times New Roman"/>
           <w:b w:val="1"/>
           <w:bCs w:val="1"/>
         </w:rPr>
         <w:drawing xmlns:a="http://schemas.openxmlformats.org/drawingml/2006/main">
           <wp:anchor distT="152400" distB="152400" distL="152400" distR="152400" simplePos="0" relativeHeight="251661312" behindDoc="0" locked="0" layoutInCell="1" allowOverlap="1">
             <wp:simplePos x="0" y="0"/>
-            <wp:positionH relativeFrom="margin">
-              <wp:posOffset>-6350</wp:posOffset>
+            <wp:positionH relativeFrom="page">
+              <wp:posOffset>713740</wp:posOffset>
             </wp:positionH>
             <wp:positionV relativeFrom="line">
               <wp:posOffset>165100</wp:posOffset>
             </wp:positionV>
-            <wp:extent cx="6120057" cy="5006496"/>
+            <wp:extent cx="6120058" cy="5006496"/>
             <wp:effectExtent l="0" t="0" r="0" b="0"/>
             <wp:wrapTopAndBottom distT="152400" distB="152400"/>
             <wp:docPr id="1073741827" name="officeArt object" descr="pasted-image.png"/>
@@ -961,7 +1007,7 @@
                   <pic:spPr>
                     <a:xfrm>
                       <a:off x="0" y="0"/>
-                      <a:ext cx="6120057" cy="5006496"/>
+                      <a:ext cx="6120058" cy="5006496"/>
                     </a:xfrm>
                     <a:prstGeom prst="rect">
                       <a:avLst/>
@@ -987,15 +1033,18 @@
       </w:r>
       <w:r>
         <w:rPr>
-          <w:b w:val="1"/>
-          <w:bCs w:val="1"/>
+          <w:rFonts w:ascii="Arial Unicode MS" w:cs="Arial Unicode MS" w:hAnsi="Arial Unicode MS" w:eastAsia="Arial Unicode MS"/>
+          <w:b w:val="0"/>
+          <w:bCs w:val="0"/>
+          <w:i w:val="0"/>
+          <w:iCs w:val="0"/>
         </w:rPr>
         <w:br w:type="page"/>
       </w:r>
     </w:p>
     <w:p>
       <w:pPr>
-        <w:pStyle w:val="Body"/>
+        <w:pStyle w:val="Body A"/>
       </w:pPr>
       <w:r>
         <w:drawing xmlns:a="http://schemas.openxmlformats.org/drawingml/2006/main">
@@ -1007,7 +1056,7 @@
             <wp:positionV relativeFrom="page">
               <wp:posOffset>517988</wp:posOffset>
             </wp:positionV>
-            <wp:extent cx="6120057" cy="4925232"/>
+            <wp:extent cx="6120058" cy="4925232"/>
             <wp:effectExtent l="0" t="0" r="0" b="0"/>
             <wp:wrapTopAndBottom distT="152400" distB="152400"/>
             <wp:docPr id="1073741828" name="officeArt object" descr="pasted-image.png"/>
@@ -1032,7 +1081,7 @@
                   <pic:spPr>
                     <a:xfrm>
                       <a:off x="0" y="0"/>
-                      <a:ext cx="6120057" cy="4925232"/>
+                      <a:ext cx="6120058" cy="4925232"/>
                     </a:xfrm>
                     <a:prstGeom prst="rect">
                       <a:avLst/>
@@ -1053,7 +1102,7 @@
     <w:sectPr>
       <w:headerReference w:type="default" r:id="rId8"/>
       <w:footerReference w:type="default" r:id="rId9"/>
-      <w:pgSz w:w="11906" w:h="16838" w:orient="portrait"/>
+      <w:pgSz w:w="11900" w:h="16840" w:orient="portrait"/>
       <w:pgMar w:top="1134" w:right="1134" w:bottom="1134" w:left="1134" w:header="709" w:footer="850"/>
       <w:bidi w:val="0"/>
     </w:sectPr>
@@ -1064,6 +1113,10 @@
 <file path=word/footer1.xml><?xml version="1.0" encoding="utf-8"?>
 <w:ftr xmlns:r="http://schemas.openxmlformats.org/officeDocument/2006/relationships" xmlns:wp="http://schemas.openxmlformats.org/drawingml/2006/wordprocessingDrawing" xmlns:w="http://schemas.openxmlformats.org/wordprocessingml/2006/main" xmlns:w10="urn:schemas-microsoft-com:office:word" xmlns:w14="http://schemas.microsoft.com/office/word/2010/wordml" xmlns:wps="http://schemas.microsoft.com/office/word/2010/wordprocessingShape" xmlns:wpg="http://schemas.microsoft.com/office/word/2010/wordprocessingGroup" xmlns:mc="http://schemas.openxmlformats.org/markup-compatibility/2006" xmlns:v="urn:schemas-microsoft-com:vml" xmlns:o="urn:schemas-microsoft-com:office:office" xmlns:m="http://schemas.openxmlformats.org/officeDocument/2006/math" mc:Ignorable="w14">
   <w:p>
+    <w:pPr>
+      <w:pStyle w:val="Header &amp; Footer"/>
+      <w:bidi w:val="0"/>
+    </w:pPr>
     <w:r/>
   </w:p>
 </w:ftr>
@@ -1072,6 +1125,10 @@
 <file path=word/header1.xml><?xml version="1.0" encoding="utf-8"?>
 <w:hdr xmlns:r="http://schemas.openxmlformats.org/officeDocument/2006/relationships" xmlns:wp="http://schemas.openxmlformats.org/drawingml/2006/wordprocessingDrawing" xmlns:w="http://schemas.openxmlformats.org/wordprocessingml/2006/main" xmlns:w10="urn:schemas-microsoft-com:office:word" xmlns:w14="http://schemas.microsoft.com/office/word/2010/wordml" xmlns:wps="http://schemas.microsoft.com/office/word/2010/wordprocessingShape" xmlns:wpg="http://schemas.microsoft.com/office/word/2010/wordprocessingGroup" xmlns:mc="http://schemas.openxmlformats.org/markup-compatibility/2006" xmlns:v="urn:schemas-microsoft-com:vml" xmlns:o="urn:schemas-microsoft-com:office:office" xmlns:m="http://schemas.openxmlformats.org/officeDocument/2006/math" mc:Ignorable="w14">
   <w:p>
+    <w:pPr>
+      <w:pStyle w:val="Header &amp; Footer"/>
+      <w:bidi w:val="0"/>
+    </w:pPr>
     <w:r/>
   </w:p>
 </w:hdr>
@@ -1096,7 +1153,11 @@
         <w:ind w:left="180" w:hanging="180"/>
       </w:pPr>
       <w:rPr>
-        <w:rFonts w:hAnsi="Arial Unicode MS"/>
+        <w:rFonts w:ascii="Helvetica Neue" w:cs="Helvetica Neue" w:hAnsi="Helvetica Neue" w:eastAsia="Helvetica Neue"/>
+        <w:b w:val="0"/>
+        <w:bCs w:val="0"/>
+        <w:i w:val="0"/>
+        <w:iCs w:val="0"/>
         <w:caps w:val="0"/>
         <w:smallCaps w:val="0"/>
         <w:strike w:val="0"/>
@@ -1122,7 +1183,11 @@
         <w:ind w:left="360" w:hanging="180"/>
       </w:pPr>
       <w:rPr>
-        <w:rFonts w:hAnsi="Arial Unicode MS"/>
+        <w:rFonts w:ascii="Helvetica Neue" w:cs="Helvetica Neue" w:hAnsi="Helvetica Neue" w:eastAsia="Helvetica Neue"/>
+        <w:b w:val="0"/>
+        <w:bCs w:val="0"/>
+        <w:i w:val="0"/>
+        <w:iCs w:val="0"/>
         <w:caps w:val="0"/>
         <w:smallCaps w:val="0"/>
         <w:strike w:val="0"/>
@@ -1133,7 +1198,7 @@
         <w:spacing w:val="0"/>
         <w:w w:val="100"/>
         <w:kern w:val="0"/>
-        <w:position w:val="-2"/>
+        <w:position w:val="0"/>
         <w:highlight w:val="none"/>
         <w:vertAlign w:val="baseline"/>
       </w:rPr>
@@ -1148,7 +1213,11 @@
         <w:ind w:left="540" w:hanging="180"/>
       </w:pPr>
       <w:rPr>
-        <w:rFonts w:hAnsi="Arial Unicode MS"/>
+        <w:rFonts w:ascii="Helvetica Neue" w:cs="Helvetica Neue" w:hAnsi="Helvetica Neue" w:eastAsia="Helvetica Neue"/>
+        <w:b w:val="0"/>
+        <w:bCs w:val="0"/>
+        <w:i w:val="0"/>
+        <w:iCs w:val="0"/>
         <w:caps w:val="0"/>
         <w:smallCaps w:val="0"/>
         <w:strike w:val="0"/>
@@ -1159,7 +1228,7 @@
         <w:spacing w:val="0"/>
         <w:w w:val="100"/>
         <w:kern w:val="0"/>
-        <w:position w:val="-2"/>
+        <w:position w:val="0"/>
         <w:highlight w:val="none"/>
         <w:vertAlign w:val="baseline"/>
       </w:rPr>
@@ -1174,7 +1243,11 @@
         <w:ind w:left="720" w:hanging="180"/>
       </w:pPr>
       <w:rPr>
-        <w:rFonts w:hAnsi="Arial Unicode MS"/>
+        <w:rFonts w:ascii="Helvetica Neue" w:cs="Helvetica Neue" w:hAnsi="Helvetica Neue" w:eastAsia="Helvetica Neue"/>
+        <w:b w:val="0"/>
+        <w:bCs w:val="0"/>
+        <w:i w:val="0"/>
+        <w:iCs w:val="0"/>
         <w:caps w:val="0"/>
         <w:smallCaps w:val="0"/>
         <w:strike w:val="0"/>
@@ -1185,7 +1258,7 @@
         <w:spacing w:val="0"/>
         <w:w w:val="100"/>
         <w:kern w:val="0"/>
-        <w:position w:val="-2"/>
+        <w:position w:val="0"/>
         <w:highlight w:val="none"/>
         <w:vertAlign w:val="baseline"/>
       </w:rPr>
@@ -1200,7 +1273,11 @@
         <w:ind w:left="900" w:hanging="180"/>
       </w:pPr>
       <w:rPr>
-        <w:rFonts w:hAnsi="Arial Unicode MS"/>
+        <w:rFonts w:ascii="Helvetica Neue" w:cs="Helvetica Neue" w:hAnsi="Helvetica Neue" w:eastAsia="Helvetica Neue"/>
+        <w:b w:val="0"/>
+        <w:bCs w:val="0"/>
+        <w:i w:val="0"/>
+        <w:iCs w:val="0"/>
         <w:caps w:val="0"/>
         <w:smallCaps w:val="0"/>
         <w:strike w:val="0"/>
@@ -1211,7 +1288,7 @@
         <w:spacing w:val="0"/>
         <w:w w:val="100"/>
         <w:kern w:val="0"/>
-        <w:position w:val="-2"/>
+        <w:position w:val="0"/>
         <w:highlight w:val="none"/>
         <w:vertAlign w:val="baseline"/>
       </w:rPr>
@@ -1226,7 +1303,11 @@
         <w:ind w:left="1080" w:hanging="180"/>
       </w:pPr>
       <w:rPr>
-        <w:rFonts w:hAnsi="Arial Unicode MS"/>
+        <w:rFonts w:ascii="Helvetica Neue" w:cs="Helvetica Neue" w:hAnsi="Helvetica Neue" w:eastAsia="Helvetica Neue"/>
+        <w:b w:val="0"/>
+        <w:bCs w:val="0"/>
+        <w:i w:val="0"/>
+        <w:iCs w:val="0"/>
         <w:caps w:val="0"/>
         <w:smallCaps w:val="0"/>
         <w:strike w:val="0"/>
@@ -1237,7 +1318,7 @@
         <w:spacing w:val="0"/>
         <w:w w:val="100"/>
         <w:kern w:val="0"/>
-        <w:position w:val="-2"/>
+        <w:position w:val="0"/>
         <w:highlight w:val="none"/>
         <w:vertAlign w:val="baseline"/>
       </w:rPr>
@@ -1252,7 +1333,11 @@
         <w:ind w:left="1260" w:hanging="180"/>
       </w:pPr>
       <w:rPr>
-        <w:rFonts w:hAnsi="Arial Unicode MS"/>
+        <w:rFonts w:ascii="Helvetica Neue" w:cs="Helvetica Neue" w:hAnsi="Helvetica Neue" w:eastAsia="Helvetica Neue"/>
+        <w:b w:val="0"/>
+        <w:bCs w:val="0"/>
+        <w:i w:val="0"/>
+        <w:iCs w:val="0"/>
         <w:caps w:val="0"/>
         <w:smallCaps w:val="0"/>
         <w:strike w:val="0"/>
@@ -1263,7 +1348,7 @@
         <w:spacing w:val="0"/>
         <w:w w:val="100"/>
         <w:kern w:val="0"/>
-        <w:position w:val="-2"/>
+        <w:position w:val="0"/>
         <w:highlight w:val="none"/>
         <w:vertAlign w:val="baseline"/>
       </w:rPr>
@@ -1278,7 +1363,11 @@
         <w:ind w:left="1440" w:hanging="180"/>
       </w:pPr>
       <w:rPr>
-        <w:rFonts w:hAnsi="Arial Unicode MS"/>
+        <w:rFonts w:ascii="Helvetica Neue" w:cs="Helvetica Neue" w:hAnsi="Helvetica Neue" w:eastAsia="Helvetica Neue"/>
+        <w:b w:val="0"/>
+        <w:bCs w:val="0"/>
+        <w:i w:val="0"/>
+        <w:iCs w:val="0"/>
         <w:caps w:val="0"/>
         <w:smallCaps w:val="0"/>
         <w:strike w:val="0"/>
@@ -1289,7 +1378,7 @@
         <w:spacing w:val="0"/>
         <w:w w:val="100"/>
         <w:kern w:val="0"/>
-        <w:position w:val="-2"/>
+        <w:position w:val="0"/>
         <w:highlight w:val="none"/>
         <w:vertAlign w:val="baseline"/>
       </w:rPr>
@@ -1304,7 +1393,11 @@
         <w:ind w:left="1620" w:hanging="180"/>
       </w:pPr>
       <w:rPr>
-        <w:rFonts w:hAnsi="Arial Unicode MS"/>
+        <w:rFonts w:ascii="Helvetica Neue" w:cs="Helvetica Neue" w:hAnsi="Helvetica Neue" w:eastAsia="Helvetica Neue"/>
+        <w:b w:val="0"/>
+        <w:bCs w:val="0"/>
+        <w:i w:val="0"/>
+        <w:iCs w:val="0"/>
         <w:caps w:val="0"/>
         <w:smallCaps w:val="0"/>
         <w:strike w:val="0"/>
@@ -1315,7 +1408,7 @@
         <w:spacing w:val="0"/>
         <w:w w:val="100"/>
         <w:kern w:val="0"/>
-        <w:position w:val="-2"/>
+        <w:position w:val="0"/>
         <w:highlight w:val="none"/>
         <w:vertAlign w:val="baseline"/>
       </w:rPr>
@@ -1437,9 +1530,58 @@
     <w:next w:val="No List"/>
     <w:pPr/>
   </w:style>
-  <w:style w:type="paragraph" w:styleId="Body">
-    <w:name w:val="Body"/>
-    <w:next w:val="Body"/>
+  <w:style w:type="paragraph" w:styleId="Header &amp; Footer">
+    <w:name w:val="Header &amp; Footer"/>
+    <w:next w:val="Header &amp; Footer"/>
+    <w:pPr>
+      <w:keepNext w:val="0"/>
+      <w:keepLines w:val="0"/>
+      <w:pageBreakBefore w:val="0"/>
+      <w:widowControl w:val="1"/>
+      <w:shd w:val="clear" w:color="auto" w:fill="auto"/>
+      <w:tabs>
+        <w:tab w:val="right" w:pos="9020"/>
+      </w:tabs>
+      <w:suppressAutoHyphens w:val="0"/>
+      <w:bidi w:val="0"/>
+      <w:spacing w:before="0" w:after="0" w:line="240" w:lineRule="auto"/>
+      <w:ind w:left="0" w:right="0" w:firstLine="0"/>
+      <w:jc w:val="left"/>
+      <w:outlineLvl w:val="9"/>
+    </w:pPr>
+    <w:rPr>
+      <w:rFonts w:ascii="Helvetica Neue" w:cs="Arial Unicode MS" w:hAnsi="Helvetica Neue" w:eastAsia="Arial Unicode MS"/>
+      <w:b w:val="0"/>
+      <w:bCs w:val="0"/>
+      <w:i w:val="0"/>
+      <w:iCs w:val="0"/>
+      <w:caps w:val="0"/>
+      <w:smallCaps w:val="0"/>
+      <w:strike w:val="0"/>
+      <w:dstrike w:val="0"/>
+      <w:outline w:val="0"/>
+      <w:color w:val="000000"/>
+      <w:spacing w:val="0"/>
+      <w:kern w:val="0"/>
+      <w:position w:val="0"/>
+      <w:sz w:val="24"/>
+      <w:szCs w:val="24"/>
+      <w:u w:val="none"/>
+      <w:shd w:val="nil" w:color="auto" w:fill="auto"/>
+      <w:vertAlign w:val="baseline"/>
+      <w14:textOutline>
+        <w14:noFill/>
+      </w14:textOutline>
+      <w14:textFill>
+        <w14:solidFill>
+          <w14:srgbClr w14:val="000000"/>
+        </w14:solidFill>
+      </w14:textFill>
+    </w:rPr>
+  </w:style>
+  <w:style w:type="paragraph" w:styleId="Body A">
+    <w:name w:val="Body A"/>
+    <w:next w:val="Body A"/>
     <w:pPr>
       <w:keepNext w:val="0"/>
       <w:keepLines w:val="0"/>
@@ -1470,12 +1612,13 @@
       <w:position w:val="0"/>
       <w:sz w:val="22"/>
       <w:szCs w:val="22"/>
-      <w:u w:val="none"/>
+      <w:u w:val="none" w:color="000000"/>
       <w:shd w:val="nil" w:color="auto" w:fill="auto"/>
       <w:vertAlign w:val="baseline"/>
-      <w:lang w:val="zh-CN" w:eastAsia="zh-CN"/>
-      <w14:textOutline>
+      <w:lang w:val="zh-TW" w:eastAsia="zh-TW"/>
+      <w14:textOutline w14:w="12700" w14:cap="flat">
         <w14:noFill/>
+        <w14:miter w14:lim="400000"/>
       </w14:textOutline>
       <w14:textFill>
         <w14:solidFill>
@@ -1506,10 +1649,10 @@
         <a:srgbClr val="FFFFFF"/>
       </a:lt1>
       <a:dk2>
-        <a:srgbClr val="5E5E5E"/>
+        <a:srgbClr val="A7A7A7"/>
       </a:dk2>
       <a:lt2>
-        <a:srgbClr val="D5D5D5"/>
+        <a:srgbClr val="535353"/>
       </a:lt2>
       <a:accent1>
         <a:srgbClr val="00A2FF"/>
@@ -1686,11 +1829,14 @@
     <a:spDef>
       <a:spPr>
         <a:solidFill>
-          <a:srgbClr val="000000"/>
+          <a:srgbClr val="FFFFFF"/>
         </a:solidFill>
-        <a:ln w="12700" cap="flat">
-          <a:noFill/>
-          <a:miter lim="400000"/>
+        <a:ln w="25400" cap="flat">
+          <a:solidFill>
+            <a:schemeClr val="accent1"/>
+          </a:solidFill>
+          <a:prstDash val="solid"/>
+          <a:round/>
         </a:ln>
         <a:effectLst/>
         <a:sp3d/>
@@ -1699,34 +1845,34 @@
         <a:spAutoFit/>
       </a:bodyPr>
       <a:lstStyle>
-        <a:defPPr marL="0" marR="0" indent="0" algn="ctr" defTabSz="584200" rtl="0" fontAlgn="auto" latinLnBrk="0" hangingPunct="0">
-          <a:lnSpc>
-            <a:spcPct val="100000"/>
-          </a:lnSpc>
-          <a:spcBef>
-            <a:spcPts val="0"/>
-          </a:spcBef>
-          <a:spcAft>
-            <a:spcPts val="0"/>
-          </a:spcAft>
-          <a:buClrTx/>
-          <a:buSzTx/>
-          <a:buFontTx/>
-          <a:buNone/>
-          <a:tabLst/>
-          <a:defRPr b="0" baseline="0" cap="none" i="0" spc="0" strike="noStrike" sz="1200" u="none" kumimoji="0" normalizeH="0">
-            <a:ln>
-              <a:noFill/>
-            </a:ln>
-            <a:solidFill>
-              <a:srgbClr val="FFFFFF"/>
-            </a:solidFill>
-            <a:effectLst/>
-            <a:uFillTx/>
-            <a:latin typeface="Helvetica Neue Medium"/>
-            <a:ea typeface="Helvetica Neue Medium"/>
-            <a:cs typeface="Helvetica Neue Medium"/>
-            <a:sym typeface="Helvetica Neue Medium"/>
+        <a:defPPr marL="0" marR="0" indent="0" algn="l" defTabSz="914400" rtl="0" fontAlgn="auto" latinLnBrk="0" hangingPunct="0">
+          <a:lnSpc>
+            <a:spcPct val="100000"/>
+          </a:lnSpc>
+          <a:spcBef>
+            <a:spcPts val="0"/>
+          </a:spcBef>
+          <a:spcAft>
+            <a:spcPts val="0"/>
+          </a:spcAft>
+          <a:buClrTx/>
+          <a:buSzTx/>
+          <a:buFontTx/>
+          <a:buNone/>
+          <a:tabLst/>
+          <a:defRPr b="0" baseline="0" cap="none" i="0" spc="0" strike="noStrike" sz="1800" u="none" kumimoji="0" normalizeH="0">
+            <a:ln>
+              <a:noFill/>
+            </a:ln>
+            <a:solidFill>
+              <a:srgbClr val="000000"/>
+            </a:solidFill>
+            <a:effectLst/>
+            <a:uFillTx/>
+            <a:latin typeface="+mn-lt"/>
+            <a:ea typeface="+mn-ea"/>
+            <a:cs typeface="+mn-cs"/>
+            <a:sym typeface="Helvetica Neue"/>
           </a:defRPr>
         </a:defPPr>
         <a:lvl1pPr marL="0" marR="0" indent="0" algn="l" defTabSz="914400" rtl="0" fontAlgn="auto" latinLnBrk="1" hangingPunct="0">
@@ -1976,10 +2122,10 @@
         <a:noFill/>
         <a:ln w="25400" cap="flat">
           <a:solidFill>
-            <a:srgbClr val="000000"/>
+            <a:schemeClr val="accent1"/>
           </a:solidFill>
           <a:prstDash val="solid"/>
-          <a:miter lim="400000"/>
+          <a:round/>
         </a:ln>
         <a:effectLst/>
         <a:sp3d/>
@@ -2270,22 +2416,22 @@
         <a:spAutoFit/>
       </a:bodyPr>
       <a:lstStyle>
-        <a:defPPr marL="0" marR="0" indent="0" algn="l" defTabSz="457200" rtl="0" fontAlgn="auto" latinLnBrk="0" hangingPunct="0">
-          <a:lnSpc>
-            <a:spcPct val="100000"/>
-          </a:lnSpc>
-          <a:spcBef>
-            <a:spcPts val="0"/>
-          </a:spcBef>
-          <a:spcAft>
-            <a:spcPts val="0"/>
-          </a:spcAft>
-          <a:buClrTx/>
-          <a:buSzTx/>
-          <a:buFontTx/>
-          <a:buNone/>
-          <a:tabLst/>
-          <a:defRPr b="0" baseline="0" cap="none" i="0" spc="0" strike="noStrike" sz="1100" u="none" kumimoji="0" normalizeH="0">
+        <a:defPPr marL="0" marR="0" indent="0" algn="l" defTabSz="914400" rtl="0" fontAlgn="auto" latinLnBrk="0" hangingPunct="0">
+          <a:lnSpc>
+            <a:spcPct val="100000"/>
+          </a:lnSpc>
+          <a:spcBef>
+            <a:spcPts val="0"/>
+          </a:spcBef>
+          <a:spcAft>
+            <a:spcPts val="0"/>
+          </a:spcAft>
+          <a:buClrTx/>
+          <a:buSzTx/>
+          <a:buFontTx/>
+          <a:buNone/>
+          <a:tabLst/>
+          <a:defRPr b="0" baseline="0" cap="none" i="0" spc="0" strike="noStrike" sz="1800" u="none" kumimoji="0" normalizeH="0">
             <a:ln>
               <a:noFill/>
             </a:ln>

</xml_diff>